<commit_message>
Styling & docs improvements
</commit_message>
<xml_diff>
--- a/public/template.docx
+++ b/public/template.docx
@@ -10,26 +10,25 @@
           <w:rFonts w:ascii="Times New Roman" w:eastAsia="宋体" w:hAnsi="Times New Roman" w:cs="Times New Roman"/>
           <w:b/>
           <w:bCs/>
+          <w:color w:val="000000"/>
           <w:sz w:val="32"/>
           <w:szCs w:val="32"/>
         </w:rPr>
       </w:pPr>
-      <w:r>
-        <w:rPr>
-          <w:rFonts w:ascii="Times New Roman" w:eastAsia="宋体" w:hAnsi="Times New Roman" w:cs="Times New Roman"/>
+      <w:bookmarkStart w:id="0" w:name="_GoBack"/>
+      <w:bookmarkEnd w:id="0"/>
+      <w:r>
+        <w:rPr>
+          <w:rFonts w:ascii="Times New Roman" w:eastAsia="宋体" w:hAnsi="Times New Roman" w:cs="Times New Roman" w:hint="eastAsia"/>
           <w:b/>
           <w:bCs/>
           <w:color w:val="000000"/>
           <w:sz w:val="32"/>
           <w:szCs w:val="32"/>
         </w:rPr>
-        <w:t>全国普通高等学校招生统一考试</w:t>
-      </w:r>
-    </w:p>
-    <w:p>
-      <w:pPr>
-        <w:spacing w:line="360" w:lineRule="auto"/>
-        <w:ind w:firstLineChars="1000" w:firstLine="3213"/>
+        <w:t>{title</w:t>
+      </w:r>
+      <w:r>
         <w:rPr>
           <w:rFonts w:ascii="Times New Roman" w:eastAsia="宋体" w:hAnsi="Times New Roman" w:cs="Times New Roman"/>
           <w:b/>
@@ -38,43 +37,9 @@
           <w:sz w:val="32"/>
           <w:szCs w:val="32"/>
         </w:rPr>
-      </w:pPr>
-      <w:bookmarkStart w:id="0" w:name="_GoBack"/>
-      <w:r>
-        <w:rPr>
-          <w:rFonts w:ascii="Times New Roman" w:eastAsia="宋体" w:hAnsi="Times New Roman" w:cs="Times New Roman"/>
-          <w:b/>
-          <w:bCs/>
-          <w:color w:val="000000"/>
-          <w:sz w:val="32"/>
-          <w:szCs w:val="32"/>
-        </w:rPr>
-        <w:t>上海英语</w:t>
-      </w:r>
-      <w:r>
-        <w:rPr>
-          <w:rFonts w:ascii="Times New Roman" w:eastAsia="宋体" w:hAnsi="Times New Roman" w:cs="Times New Roman"/>
-          <w:b/>
-          <w:bCs/>
-          <w:color w:val="000000"/>
-          <w:sz w:val="32"/>
-          <w:szCs w:val="32"/>
-        </w:rPr>
-        <w:tab/>
-      </w:r>
-      <w:r>
-        <w:rPr>
-          <w:rFonts w:ascii="Times New Roman" w:eastAsia="宋体" w:hAnsi="Times New Roman" w:cs="Times New Roman"/>
-          <w:b/>
-          <w:bCs/>
-          <w:color w:val="000000"/>
-          <w:sz w:val="32"/>
-          <w:szCs w:val="32"/>
-        </w:rPr>
-        <w:t>模拟试卷</w:t>
-      </w:r>
-    </w:p>
-    <w:bookmarkEnd w:id="0"/>
+        <w:t>}</w:t>
+      </w:r>
+    </w:p>
     <w:p>
       <w:pPr>
         <w:spacing w:line="360" w:lineRule="auto"/>
@@ -977,132 +942,132 @@
           <w:color w:val="000000"/>
           <w:szCs w:val="21"/>
         </w:rPr>
+        <w:t>{/longC</w:t>
+      </w:r>
+      <w:r>
+        <w:rPr>
+          <w:rFonts w:ascii="Times New Roman" w:eastAsia="宋体" w:hAnsi="Times New Roman" w:cs="Times New Roman"/>
+          <w:color w:val="000000"/>
+          <w:szCs w:val="21"/>
+        </w:rPr>
+        <w:t>onversation</w:t>
+      </w:r>
+      <w:r>
+        <w:rPr>
+          <w:rFonts w:ascii="Times New Roman" w:eastAsia="宋体" w:hAnsi="Times New Roman" w:cs="Times New Roman"/>
+          <w:color w:val="000000"/>
+          <w:szCs w:val="21"/>
+        </w:rPr>
+        <w:t>C}</w:t>
+      </w:r>
+    </w:p>
+    <w:p>
+      <w:pPr>
+        <w:spacing w:line="360" w:lineRule="auto"/>
+        <w:ind w:firstLine="40"/>
+        <w:rPr>
+          <w:rFonts w:ascii="Times New Roman" w:eastAsia="宋体" w:hAnsi="Times New Roman" w:cs="Times New Roman"/>
+          <w:szCs w:val="21"/>
+        </w:rPr>
+      </w:pPr>
+      <w:r>
+        <w:rPr>
+          <w:rFonts w:ascii="Times New Roman" w:eastAsia="宋体" w:hAnsi="Times New Roman" w:cs="Times New Roman"/>
+          <w:color w:val="000000"/>
+          <w:szCs w:val="21"/>
+        </w:rPr>
+        <w:fldChar w:fldCharType="begin"/>
+      </w:r>
+      <w:r>
+        <w:rPr>
+          <w:rFonts w:ascii="Times New Roman" w:eastAsia="宋体" w:hAnsi="Times New Roman" w:cs="Times New Roman"/>
+          <w:color w:val="000000"/>
+          <w:szCs w:val="21"/>
+        </w:rPr>
+        <w:instrText xml:space="preserve"> </w:instrText>
+      </w:r>
+      <w:r>
+        <w:rPr>
+          <w:rFonts w:ascii="Times New Roman" w:eastAsia="宋体" w:hAnsi="Times New Roman" w:cs="Times New Roman" w:hint="eastAsia"/>
+          <w:color w:val="000000"/>
+          <w:szCs w:val="21"/>
+        </w:rPr>
+        <w:instrText>= 2 \* ROMAN</w:instrText>
+      </w:r>
+      <w:r>
+        <w:rPr>
+          <w:rFonts w:ascii="Times New Roman" w:eastAsia="宋体" w:hAnsi="Times New Roman" w:cs="Times New Roman"/>
+          <w:color w:val="000000"/>
+          <w:szCs w:val="21"/>
+        </w:rPr>
+        <w:instrText xml:space="preserve"> </w:instrText>
+      </w:r>
+      <w:r>
+        <w:rPr>
+          <w:rFonts w:ascii="Times New Roman" w:eastAsia="宋体" w:hAnsi="Times New Roman" w:cs="Times New Roman"/>
+          <w:color w:val="000000"/>
+          <w:szCs w:val="21"/>
+        </w:rPr>
+        <w:fldChar w:fldCharType="separate"/>
+      </w:r>
+      <w:r>
+        <w:rPr>
+          <w:rFonts w:ascii="Times New Roman" w:eastAsia="宋体" w:hAnsi="Times New Roman" w:cs="Times New Roman"/>
+          <w:noProof/>
+          <w:color w:val="000000"/>
+          <w:szCs w:val="21"/>
+        </w:rPr>
+        <w:t>II</w:t>
+      </w:r>
+      <w:r>
+        <w:rPr>
+          <w:rFonts w:ascii="Times New Roman" w:eastAsia="宋体" w:hAnsi="Times New Roman" w:cs="Times New Roman"/>
+          <w:color w:val="000000"/>
+          <w:szCs w:val="21"/>
+        </w:rPr>
+        <w:fldChar w:fldCharType="end"/>
+      </w:r>
+      <w:r>
+        <w:rPr>
+          <w:rFonts w:ascii="Times New Roman" w:eastAsia="宋体" w:hAnsi="Times New Roman" w:cs="Times New Roman"/>
+          <w:color w:val="000000"/>
+          <w:szCs w:val="21"/>
+        </w:rPr>
+        <w:t>.</w:t>
+      </w:r>
+      <w:r>
+        <w:rPr>
+          <w:rFonts w:ascii="Times New Roman" w:eastAsia="宋体" w:hAnsi="Times New Roman" w:cs="Times New Roman"/>
+          <w:color w:val="000000"/>
+          <w:szCs w:val="21"/>
+        </w:rPr>
+        <w:t xml:space="preserve"> </w:t>
+      </w:r>
+      <w:r>
+        <w:rPr>
+          <w:rFonts w:ascii="Times New Roman" w:eastAsia="宋体" w:hAnsi="Times New Roman" w:cs="Times New Roman"/>
+          <w:color w:val="000000"/>
+          <w:szCs w:val="21"/>
+        </w:rPr>
+        <w:t>Grammar and Vocabulary</w:t>
+      </w:r>
+    </w:p>
+    <w:p>
+      <w:pPr>
+        <w:spacing w:line="360" w:lineRule="auto"/>
+        <w:ind w:firstLine="40"/>
+        <w:rPr>
+          <w:rFonts w:ascii="Times New Roman" w:eastAsia="宋体" w:hAnsi="Times New Roman" w:cs="Times New Roman"/>
+          <w:szCs w:val="21"/>
+        </w:rPr>
+      </w:pPr>
+      <w:r>
+        <w:rPr>
+          <w:rFonts w:ascii="Times New Roman" w:eastAsia="宋体" w:hAnsi="Times New Roman" w:cs="Times New Roman"/>
+          <w:color w:val="000000"/>
+          <w:szCs w:val="21"/>
+        </w:rPr>
         <w:lastRenderedPageBreak/>
-        <w:t>{/longC</w:t>
-      </w:r>
-      <w:r>
-        <w:rPr>
-          <w:rFonts w:ascii="Times New Roman" w:eastAsia="宋体" w:hAnsi="Times New Roman" w:cs="Times New Roman"/>
-          <w:color w:val="000000"/>
-          <w:szCs w:val="21"/>
-        </w:rPr>
-        <w:t>onversation</w:t>
-      </w:r>
-      <w:r>
-        <w:rPr>
-          <w:rFonts w:ascii="Times New Roman" w:eastAsia="宋体" w:hAnsi="Times New Roman" w:cs="Times New Roman"/>
-          <w:color w:val="000000"/>
-          <w:szCs w:val="21"/>
-        </w:rPr>
-        <w:t>C}</w:t>
-      </w:r>
-    </w:p>
-    <w:p>
-      <w:pPr>
-        <w:spacing w:line="360" w:lineRule="auto"/>
-        <w:ind w:firstLine="40"/>
-        <w:rPr>
-          <w:rFonts w:ascii="Times New Roman" w:eastAsia="宋体" w:hAnsi="Times New Roman" w:cs="Times New Roman"/>
-          <w:szCs w:val="21"/>
-        </w:rPr>
-      </w:pPr>
-      <w:r>
-        <w:rPr>
-          <w:rFonts w:ascii="Times New Roman" w:eastAsia="宋体" w:hAnsi="Times New Roman" w:cs="Times New Roman"/>
-          <w:color w:val="000000"/>
-          <w:szCs w:val="21"/>
-        </w:rPr>
-        <w:fldChar w:fldCharType="begin"/>
-      </w:r>
-      <w:r>
-        <w:rPr>
-          <w:rFonts w:ascii="Times New Roman" w:eastAsia="宋体" w:hAnsi="Times New Roman" w:cs="Times New Roman"/>
-          <w:color w:val="000000"/>
-          <w:szCs w:val="21"/>
-        </w:rPr>
-        <w:instrText xml:space="preserve"> </w:instrText>
-      </w:r>
-      <w:r>
-        <w:rPr>
-          <w:rFonts w:ascii="Times New Roman" w:eastAsia="宋体" w:hAnsi="Times New Roman" w:cs="Times New Roman" w:hint="eastAsia"/>
-          <w:color w:val="000000"/>
-          <w:szCs w:val="21"/>
-        </w:rPr>
-        <w:instrText>= 2 \* ROMAN</w:instrText>
-      </w:r>
-      <w:r>
-        <w:rPr>
-          <w:rFonts w:ascii="Times New Roman" w:eastAsia="宋体" w:hAnsi="Times New Roman" w:cs="Times New Roman"/>
-          <w:color w:val="000000"/>
-          <w:szCs w:val="21"/>
-        </w:rPr>
-        <w:instrText xml:space="preserve"> </w:instrText>
-      </w:r>
-      <w:r>
-        <w:rPr>
-          <w:rFonts w:ascii="Times New Roman" w:eastAsia="宋体" w:hAnsi="Times New Roman" w:cs="Times New Roman"/>
-          <w:color w:val="000000"/>
-          <w:szCs w:val="21"/>
-        </w:rPr>
-        <w:fldChar w:fldCharType="separate"/>
-      </w:r>
-      <w:r>
-        <w:rPr>
-          <w:rFonts w:ascii="Times New Roman" w:eastAsia="宋体" w:hAnsi="Times New Roman" w:cs="Times New Roman"/>
-          <w:noProof/>
-          <w:color w:val="000000"/>
-          <w:szCs w:val="21"/>
-        </w:rPr>
-        <w:t>II</w:t>
-      </w:r>
-      <w:r>
-        <w:rPr>
-          <w:rFonts w:ascii="Times New Roman" w:eastAsia="宋体" w:hAnsi="Times New Roman" w:cs="Times New Roman"/>
-          <w:color w:val="000000"/>
-          <w:szCs w:val="21"/>
-        </w:rPr>
-        <w:fldChar w:fldCharType="end"/>
-      </w:r>
-      <w:r>
-        <w:rPr>
-          <w:rFonts w:ascii="Times New Roman" w:eastAsia="宋体" w:hAnsi="Times New Roman" w:cs="Times New Roman"/>
-          <w:color w:val="000000"/>
-          <w:szCs w:val="21"/>
-        </w:rPr>
-        <w:t>.</w:t>
-      </w:r>
-      <w:r>
-        <w:rPr>
-          <w:rFonts w:ascii="Times New Roman" w:eastAsia="宋体" w:hAnsi="Times New Roman" w:cs="Times New Roman"/>
-          <w:color w:val="000000"/>
-          <w:szCs w:val="21"/>
-        </w:rPr>
-        <w:t xml:space="preserve"> </w:t>
-      </w:r>
-      <w:r>
-        <w:rPr>
-          <w:rFonts w:ascii="Times New Roman" w:eastAsia="宋体" w:hAnsi="Times New Roman" w:cs="Times New Roman"/>
-          <w:color w:val="000000"/>
-          <w:szCs w:val="21"/>
-        </w:rPr>
-        <w:t>Grammar and Vocabulary</w:t>
-      </w:r>
-    </w:p>
-    <w:p>
-      <w:pPr>
-        <w:spacing w:line="360" w:lineRule="auto"/>
-        <w:ind w:firstLine="40"/>
-        <w:rPr>
-          <w:rFonts w:ascii="Times New Roman" w:eastAsia="宋体" w:hAnsi="Times New Roman" w:cs="Times New Roman"/>
-          <w:szCs w:val="21"/>
-        </w:rPr>
-      </w:pPr>
-      <w:r>
-        <w:rPr>
-          <w:rFonts w:ascii="Times New Roman" w:eastAsia="宋体" w:hAnsi="Times New Roman" w:cs="Times New Roman"/>
-          <w:color w:val="000000"/>
-          <w:szCs w:val="21"/>
-        </w:rPr>
         <w:t>Section A</w:t>
       </w:r>
     </w:p>
@@ -2243,59 +2208,59 @@
           <w:color w:val="000000"/>
           <w:szCs w:val="21"/>
         </w:rPr>
+        <w:t>C.</w:t>
+      </w:r>
+      <w:r>
+        <w:rPr>
+          <w:rFonts w:ascii="Times New Roman" w:eastAsia="宋体" w:hAnsi="Times New Roman" w:cs="Times New Roman"/>
+          <w:color w:val="000000"/>
+          <w:szCs w:val="21"/>
+        </w:rPr>
+        <w:t xml:space="preserve"> {c}</w:t>
+      </w:r>
+    </w:p>
+    <w:p>
+      <w:pPr>
+        <w:spacing w:line="360" w:lineRule="auto"/>
+        <w:ind w:firstLine="260"/>
+        <w:rPr>
+          <w:rFonts w:ascii="Times New Roman" w:eastAsia="宋体" w:hAnsi="Times New Roman" w:cs="Times New Roman"/>
+          <w:color w:val="000000"/>
+          <w:szCs w:val="21"/>
+        </w:rPr>
+      </w:pPr>
+      <w:r>
+        <w:rPr>
+          <w:rFonts w:ascii="Times New Roman" w:eastAsia="宋体" w:hAnsi="Times New Roman" w:cs="Times New Roman"/>
+          <w:color w:val="000000"/>
+          <w:szCs w:val="21"/>
+        </w:rPr>
+        <w:t xml:space="preserve">D. </w:t>
+      </w:r>
+      <w:r>
+        <w:rPr>
+          <w:rFonts w:ascii="Times New Roman" w:eastAsia="宋体" w:hAnsi="Times New Roman" w:cs="Times New Roman"/>
+          <w:color w:val="000000"/>
+          <w:szCs w:val="21"/>
+        </w:rPr>
+        <w:t>{d}</w:t>
+      </w:r>
+    </w:p>
+    <w:p>
+      <w:pPr>
+        <w:spacing w:line="360" w:lineRule="auto"/>
+        <w:rPr>
+          <w:rFonts w:ascii="Times New Roman" w:eastAsia="宋体" w:hAnsi="Times New Roman" w:cs="Times New Roman"/>
+          <w:szCs w:val="21"/>
+        </w:rPr>
+      </w:pPr>
+      <w:r>
+        <w:rPr>
+          <w:rFonts w:ascii="Times New Roman" w:eastAsia="宋体" w:hAnsi="Times New Roman" w:cs="Times New Roman"/>
+          <w:color w:val="000000"/>
+          <w:szCs w:val="21"/>
+        </w:rPr>
         <w:lastRenderedPageBreak/>
-        <w:t>C.</w:t>
-      </w:r>
-      <w:r>
-        <w:rPr>
-          <w:rFonts w:ascii="Times New Roman" w:eastAsia="宋体" w:hAnsi="Times New Roman" w:cs="Times New Roman"/>
-          <w:color w:val="000000"/>
-          <w:szCs w:val="21"/>
-        </w:rPr>
-        <w:t xml:space="preserve"> {c}</w:t>
-      </w:r>
-    </w:p>
-    <w:p>
-      <w:pPr>
-        <w:spacing w:line="360" w:lineRule="auto"/>
-        <w:ind w:firstLine="260"/>
-        <w:rPr>
-          <w:rFonts w:ascii="Times New Roman" w:eastAsia="宋体" w:hAnsi="Times New Roman" w:cs="Times New Roman"/>
-          <w:color w:val="000000"/>
-          <w:szCs w:val="21"/>
-        </w:rPr>
-      </w:pPr>
-      <w:r>
-        <w:rPr>
-          <w:rFonts w:ascii="Times New Roman" w:eastAsia="宋体" w:hAnsi="Times New Roman" w:cs="Times New Roman"/>
-          <w:color w:val="000000"/>
-          <w:szCs w:val="21"/>
-        </w:rPr>
-        <w:t xml:space="preserve">D. </w:t>
-      </w:r>
-      <w:r>
-        <w:rPr>
-          <w:rFonts w:ascii="Times New Roman" w:eastAsia="宋体" w:hAnsi="Times New Roman" w:cs="Times New Roman"/>
-          <w:color w:val="000000"/>
-          <w:szCs w:val="21"/>
-        </w:rPr>
-        <w:t>{d}</w:t>
-      </w:r>
-    </w:p>
-    <w:p>
-      <w:pPr>
-        <w:spacing w:line="360" w:lineRule="auto"/>
-        <w:rPr>
-          <w:rFonts w:ascii="Times New Roman" w:eastAsia="宋体" w:hAnsi="Times New Roman" w:cs="Times New Roman"/>
-          <w:szCs w:val="21"/>
-        </w:rPr>
-      </w:pPr>
-      <w:r>
-        <w:rPr>
-          <w:rFonts w:ascii="Times New Roman" w:eastAsia="宋体" w:hAnsi="Times New Roman" w:cs="Times New Roman"/>
-          <w:color w:val="000000"/>
-          <w:szCs w:val="21"/>
-        </w:rPr>
         <w:t>{/readingAQuestions</w:t>
       </w:r>
       <w:r>
@@ -3136,60 +3101,60 @@
           <w:color w:val="000000"/>
           <w:szCs w:val="21"/>
         </w:rPr>
+        <w:t>72</w:t>
+      </w:r>
+      <w:r>
+        <w:rPr>
+          <w:rFonts w:ascii="Times New Roman" w:eastAsia="宋体" w:hAnsi="Times New Roman" w:cs="Times New Roman"/>
+          <w:color w:val="000000"/>
+          <w:szCs w:val="21"/>
+        </w:rPr>
+        <w:t>．</w:t>
+      </w:r>
+    </w:p>
+    <w:p>
+      <w:pPr>
+        <w:spacing w:line="360" w:lineRule="auto"/>
+        <w:ind w:firstLine="40"/>
+        <w:rPr>
+          <w:rFonts w:ascii="Times New Roman" w:eastAsia="宋体" w:hAnsi="Times New Roman" w:cs="Times New Roman"/>
+          <w:color w:val="000000"/>
+          <w:szCs w:val="21"/>
+        </w:rPr>
+      </w:pPr>
+      <w:r>
+        <w:rPr>
+          <w:rFonts w:ascii="Times New Roman" w:eastAsia="宋体" w:hAnsi="Times New Roman" w:cs="Times New Roman"/>
+          <w:color w:val="000000"/>
+          <w:szCs w:val="21"/>
+        </w:rPr>
+        <w:t>73</w:t>
+      </w:r>
+      <w:r>
+        <w:rPr>
+          <w:rFonts w:ascii="Times New Roman" w:eastAsia="宋体" w:hAnsi="Times New Roman" w:cs="Times New Roman"/>
+          <w:color w:val="000000"/>
+          <w:szCs w:val="21"/>
+        </w:rPr>
+        <w:t>．</w:t>
+      </w:r>
+    </w:p>
+    <w:p>
+      <w:pPr>
+        <w:spacing w:line="360" w:lineRule="auto"/>
+        <w:ind w:firstLine="40"/>
+        <w:rPr>
+          <w:rFonts w:ascii="Times New Roman" w:eastAsia="宋体" w:hAnsi="Times New Roman" w:cs="Times New Roman"/>
+          <w:szCs w:val="21"/>
+        </w:rPr>
+      </w:pPr>
+      <w:r>
+        <w:rPr>
+          <w:rFonts w:ascii="Times New Roman" w:eastAsia="宋体" w:hAnsi="Times New Roman" w:cs="Times New Roman"/>
+          <w:color w:val="000000"/>
+          <w:szCs w:val="21"/>
+        </w:rPr>
         <w:lastRenderedPageBreak/>
-        <w:t>72</w:t>
-      </w:r>
-      <w:r>
-        <w:rPr>
-          <w:rFonts w:ascii="Times New Roman" w:eastAsia="宋体" w:hAnsi="Times New Roman" w:cs="Times New Roman"/>
-          <w:color w:val="000000"/>
-          <w:szCs w:val="21"/>
-        </w:rPr>
-        <w:t>．</w:t>
-      </w:r>
-    </w:p>
-    <w:p>
-      <w:pPr>
-        <w:spacing w:line="360" w:lineRule="auto"/>
-        <w:ind w:firstLine="40"/>
-        <w:rPr>
-          <w:rFonts w:ascii="Times New Roman" w:eastAsia="宋体" w:hAnsi="Times New Roman" w:cs="Times New Roman"/>
-          <w:color w:val="000000"/>
-          <w:szCs w:val="21"/>
-        </w:rPr>
-      </w:pPr>
-      <w:r>
-        <w:rPr>
-          <w:rFonts w:ascii="Times New Roman" w:eastAsia="宋体" w:hAnsi="Times New Roman" w:cs="Times New Roman"/>
-          <w:color w:val="000000"/>
-          <w:szCs w:val="21"/>
-        </w:rPr>
-        <w:t>73</w:t>
-      </w:r>
-      <w:r>
-        <w:rPr>
-          <w:rFonts w:ascii="Times New Roman" w:eastAsia="宋体" w:hAnsi="Times New Roman" w:cs="Times New Roman"/>
-          <w:color w:val="000000"/>
-          <w:szCs w:val="21"/>
-        </w:rPr>
-        <w:t>．</w:t>
-      </w:r>
-    </w:p>
-    <w:p>
-      <w:pPr>
-        <w:spacing w:line="360" w:lineRule="auto"/>
-        <w:ind w:firstLine="40"/>
-        <w:rPr>
-          <w:rFonts w:ascii="Times New Roman" w:eastAsia="宋体" w:hAnsi="Times New Roman" w:cs="Times New Roman"/>
-          <w:szCs w:val="21"/>
-        </w:rPr>
-      </w:pPr>
-      <w:r>
-        <w:rPr>
-          <w:rFonts w:ascii="Times New Roman" w:eastAsia="宋体" w:hAnsi="Times New Roman" w:cs="Times New Roman"/>
-          <w:color w:val="000000"/>
-          <w:szCs w:val="21"/>
-        </w:rPr>
         <w:t>74</w:t>
       </w:r>
       <w:r>

</xml_diff>